<commit_message>
updated cv, removed unnecessary files
</commit_message>
<xml_diff>
--- a/cv/CV Akram Ghanname.docx
+++ b/cv/CV Akram Ghanname.docx
@@ -1,6 +1,6 @@
 
 <file path=word/document.xml><?xml version="1.0" encoding="utf-8"?>
-<w:document xmlns:wpc="http://schemas.microsoft.com/office/word/2010/wordprocessingCanvas" xmlns:cx="http://schemas.microsoft.com/office/drawing/2014/chartex" xmlns:cx1="http://schemas.microsoft.com/office/drawing/2015/9/8/chartex" xmlns:cx2="http://schemas.microsoft.com/office/drawing/2015/10/21/chartex" xmlns:cx3="http://schemas.microsoft.com/office/drawing/2016/5/9/chartex" xmlns:cx4="http://schemas.microsoft.com/office/drawing/2016/5/10/chartex" xmlns:cx5="http://schemas.microsoft.com/office/drawing/2016/5/11/chartex" xmlns:cx6="http://schemas.microsoft.com/office/drawing/2016/5/12/chartex" xmlns:cx7="http://schemas.microsoft.com/office/drawing/2016/5/13/chartex" xmlns:cx8="http://schemas.microsoft.com/office/drawing/2016/5/14/chartex" xmlns:mc="http://schemas.openxmlformats.org/markup-compatibility/2006" xmlns:aink="http://schemas.microsoft.com/office/drawing/2016/ink" xmlns:am3d="http://schemas.microsoft.com/office/drawing/2017/model3d" xmlns:o="urn:schemas-microsoft-com:office:office" xmlns:r="http://schemas.openxmlformats.org/officeDocument/2006/relationships" xmlns:m="http://schemas.openxmlformats.org/officeDocument/2006/math" xmlns:v="urn:schemas-microsoft-com:vml" xmlns:wp14="http://schemas.microsoft.com/office/word/2010/wordprocessingDrawing" xmlns:wp="http://schemas.openxmlformats.org/drawingml/2006/wordprocessingDrawing" xmlns:w10="urn:schemas-microsoft-com:office:word" xmlns:w="http://schemas.openxmlformats.org/wordprocessingml/2006/main" xmlns:w14="http://schemas.microsoft.com/office/word/2010/wordml" xmlns:w15="http://schemas.microsoft.com/office/word/2012/wordml" xmlns:w16cid="http://schemas.microsoft.com/office/word/2016/wordml/cid" xmlns:w16se="http://schemas.microsoft.com/office/word/2015/wordml/symex" xmlns:wpg="http://schemas.microsoft.com/office/word/2010/wordprocessingGroup" xmlns:wpi="http://schemas.microsoft.com/office/word/2010/wordprocessingInk" xmlns:wne="http://schemas.microsoft.com/office/word/2006/wordml" xmlns:wps="http://schemas.microsoft.com/office/word/2010/wordprocessingShape" mc:Ignorable="w14 w15 w16se w16cid wp14">
+<w:document xmlns:wpc="http://schemas.microsoft.com/office/word/2010/wordprocessingCanvas" xmlns:cx="http://schemas.microsoft.com/office/drawing/2014/chartex" xmlns:cx1="http://schemas.microsoft.com/office/drawing/2015/9/8/chartex" xmlns:cx2="http://schemas.microsoft.com/office/drawing/2015/10/21/chartex" xmlns:cx3="http://schemas.microsoft.com/office/drawing/2016/5/9/chartex" xmlns:cx4="http://schemas.microsoft.com/office/drawing/2016/5/10/chartex" xmlns:cx5="http://schemas.microsoft.com/office/drawing/2016/5/11/chartex" xmlns:cx6="http://schemas.microsoft.com/office/drawing/2016/5/12/chartex" xmlns:cx7="http://schemas.microsoft.com/office/drawing/2016/5/13/chartex" xmlns:cx8="http://schemas.microsoft.com/office/drawing/2016/5/14/chartex" xmlns:mc="http://schemas.openxmlformats.org/markup-compatibility/2006" xmlns:aink="http://schemas.microsoft.com/office/drawing/2016/ink" xmlns:am3d="http://schemas.microsoft.com/office/drawing/2017/model3d" xmlns:o="urn:schemas-microsoft-com:office:office" xmlns:r="http://schemas.openxmlformats.org/officeDocument/2006/relationships" xmlns:m="http://schemas.openxmlformats.org/officeDocument/2006/math" xmlns:v="urn:schemas-microsoft-com:vml" xmlns:wp14="http://schemas.microsoft.com/office/word/2010/wordprocessingDrawing" xmlns:wp="http://schemas.openxmlformats.org/drawingml/2006/wordprocessingDrawing" xmlns:w10="urn:schemas-microsoft-com:office:word" xmlns:w="http://schemas.openxmlformats.org/wordprocessingml/2006/main" xmlns:w14="http://schemas.microsoft.com/office/word/2010/wordml" xmlns:w15="http://schemas.microsoft.com/office/word/2012/wordml" xmlns:w16cex="http://schemas.microsoft.com/office/word/2018/wordml/cex" xmlns:w16cid="http://schemas.microsoft.com/office/word/2016/wordml/cid" xmlns:w16="http://schemas.microsoft.com/office/word/2018/wordml" xmlns:w16se="http://schemas.microsoft.com/office/word/2015/wordml/symex" xmlns:wpg="http://schemas.microsoft.com/office/word/2010/wordprocessingGroup" xmlns:wpi="http://schemas.microsoft.com/office/word/2010/wordprocessingInk" xmlns:wne="http://schemas.microsoft.com/office/word/2006/wordml" xmlns:wps="http://schemas.microsoft.com/office/word/2010/wordprocessingShape" mc:Ignorable="w14 w15 w16se w16cid w16 w16cex wp14">
   <w:body>
     <w:p>
       <w:pPr>
@@ -10,7 +10,7 @@
           <w:rFonts w:ascii="Calibri" w:hAnsi="Calibri" w:cs="Calibri"/>
           <w:sz w:val="48"/>
           <w:szCs w:val="48"/>
-          <w:lang w:val="en-GB"/>
+          <w:lang w:val="it-IT"/>
         </w:rPr>
       </w:pPr>
       <w:r>
@@ -18,7 +18,7 @@
           <w:rFonts w:ascii="Calibri" w:hAnsi="Calibri" w:cs="Calibri"/>
           <w:sz w:val="48"/>
           <w:szCs w:val="48"/>
-          <w:lang w:val="en-GB"/>
+          <w:lang w:val="it-IT"/>
         </w:rPr>
         <w:t>Akram Ghanname</w:t>
       </w:r>
@@ -29,73 +29,64 @@
         <w:jc w:val="center"/>
         <w:rPr>
           <w:rFonts w:ascii="Calibri" w:hAnsi="Calibri" w:cs="Calibri"/>
-          <w:lang w:val="en-GB"/>
-        </w:rPr>
-      </w:pPr>
-      <w:r>
-        <w:rPr>
-          <w:rFonts w:ascii="Calibri" w:hAnsi="Calibri" w:cs="Calibri"/>
-          <w:lang w:val="en-GB"/>
+          <w:lang w:val="it-IT"/>
+        </w:rPr>
+      </w:pPr>
+      <w:r>
+        <w:rPr>
+          <w:rFonts w:ascii="Calibri" w:hAnsi="Calibri" w:cs="Calibri"/>
+          <w:lang w:val="it-IT"/>
         </w:rPr>
         <w:t>324</w:t>
       </w:r>
       <w:r>
         <w:rPr>
           <w:rFonts w:ascii="Calibri" w:hAnsi="Calibri" w:cs="Calibri"/>
-          <w:lang w:val="en-GB"/>
+          <w:lang w:val="it-IT"/>
         </w:rPr>
         <w:t xml:space="preserve"> </w:t>
       </w:r>
       <w:r>
         <w:rPr>
           <w:rFonts w:ascii="Calibri" w:hAnsi="Calibri" w:cs="Calibri"/>
-          <w:lang w:val="en-GB"/>
+          <w:lang w:val="it-IT"/>
         </w:rPr>
         <w:t>080</w:t>
       </w:r>
       <w:r>
         <w:rPr>
           <w:rFonts w:ascii="Calibri" w:hAnsi="Calibri" w:cs="Calibri"/>
-          <w:lang w:val="en-GB"/>
+          <w:lang w:val="it-IT"/>
         </w:rPr>
         <w:t xml:space="preserve"> </w:t>
       </w:r>
       <w:r>
         <w:rPr>
           <w:rFonts w:ascii="Calibri" w:hAnsi="Calibri" w:cs="Calibri"/>
-          <w:lang w:val="en-GB"/>
+          <w:lang w:val="it-IT"/>
         </w:rPr>
         <w:t xml:space="preserve">6075 | </w:t>
       </w:r>
       <w:r>
         <w:rPr>
           <w:rFonts w:ascii="Calibri" w:hAnsi="Calibri" w:cs="Calibri"/>
-          <w:lang w:val="en-GB"/>
+          <w:lang w:val="it-IT"/>
         </w:rPr>
         <w:t>Brescia, Italy</w:t>
       </w:r>
       <w:r>
         <w:rPr>
           <w:rFonts w:ascii="Calibri" w:hAnsi="Calibri" w:cs="Calibri"/>
-          <w:lang w:val="en-GB"/>
-        </w:rPr>
-        <w:t xml:space="preserve">, relocating to </w:t>
-      </w:r>
-      <w:r>
-        <w:rPr>
-          <w:rFonts w:ascii="Calibri" w:hAnsi="Calibri" w:cs="Calibri"/>
-          <w:lang w:val="en-GB"/>
-        </w:rPr>
-        <w:t>Edinburgh</w:t>
-      </w:r>
-      <w:bookmarkStart w:id="0" w:name="_GoBack"/>
-      <w:bookmarkEnd w:id="0"/>
-      <w:r>
-        <w:rPr>
-          <w:rFonts w:ascii="Calibri" w:hAnsi="Calibri" w:cs="Calibri"/>
-          <w:lang w:val="en-GB"/>
-        </w:rPr>
-        <w:t xml:space="preserve"> in Feb 2020</w:t>
+          <w:lang w:val="it-IT"/>
+        </w:rPr>
+        <w:t xml:space="preserve">. </w:t>
+      </w:r>
+      <w:r>
+        <w:rPr>
+          <w:rFonts w:ascii="Calibri" w:hAnsi="Calibri" w:cs="Calibri"/>
+          <w:lang w:val="it-IT"/>
+        </w:rPr>
+        <w:t xml:space="preserve"> (looking to relocate)</w:t>
       </w:r>
     </w:p>
     <w:p>
@@ -103,9 +94,11 @@
         <w:pStyle w:val="Header"/>
         <w:jc w:val="center"/>
         <w:rPr>
-          <w:rFonts w:ascii="Calibri" w:hAnsi="Calibri" w:cs="Calibri"/>
-          <w:color w:val="0563C1" w:themeColor="hyperlink"/>
-          <w:lang w:val="en-GB"/>
+          <w:rStyle w:val="Hyperlink"/>
+          <w:rFonts w:ascii="Calibri" w:hAnsi="Calibri" w:cs="Calibri"/>
+          <w:sz w:val="22"/>
+          <w:szCs w:val="22"/>
+          <w:lang w:val="it-IT"/>
         </w:rPr>
       </w:pPr>
       <w:hyperlink r:id="rId8" w:history="1">
@@ -113,7 +106,9 @@
           <w:rPr>
             <w:rStyle w:val="Hyperlink"/>
             <w:rFonts w:ascii="Calibri" w:hAnsi="Calibri" w:cs="Calibri"/>
-            <w:lang w:val="en-GB"/>
+            <w:sz w:val="22"/>
+            <w:szCs w:val="22"/>
+            <w:lang w:val="it-IT"/>
           </w:rPr>
           <w:t>GhannameAkram@gmail.com</w:t>
         </w:r>
@@ -121,7 +116,9 @@
       <w:r>
         <w:rPr>
           <w:rFonts w:ascii="Calibri" w:hAnsi="Calibri" w:cs="Calibri"/>
-          <w:lang w:val="en-GB"/>
+          <w:sz w:val="22"/>
+          <w:szCs w:val="22"/>
+          <w:lang w:val="it-IT"/>
         </w:rPr>
         <w:t xml:space="preserve"> | </w:t>
       </w:r>
@@ -129,8 +126,10 @@
         <w:rPr>
           <w:rStyle w:val="Hyperlink"/>
           <w:rFonts w:ascii="Calibri" w:hAnsi="Calibri" w:cs="Calibri"/>
+          <w:sz w:val="22"/>
+          <w:szCs w:val="22"/>
           <w:u w:val="none"/>
-          <w:lang w:val="en-GB"/>
+          <w:lang w:val="it-IT"/>
         </w:rPr>
         <w:t xml:space="preserve"> </w:t>
       </w:r>
@@ -139,28 +138,87 @@
           <w:rPr>
             <w:rStyle w:val="Hyperlink"/>
             <w:rFonts w:ascii="Calibri" w:hAnsi="Calibri" w:cs="Calibri"/>
-            <w:lang w:val="en-GB"/>
+            <w:sz w:val="22"/>
+            <w:szCs w:val="22"/>
+            <w:lang w:val="it-IT"/>
           </w:rPr>
           <w:t>GitHub</w:t>
         </w:r>
       </w:hyperlink>
+      <w:r>
+        <w:rPr>
+          <w:rStyle w:val="Hyperlink"/>
+          <w:rFonts w:ascii="Calibri" w:hAnsi="Calibri" w:cs="Calibri"/>
+          <w:sz w:val="22"/>
+          <w:szCs w:val="22"/>
+          <w:lang w:val="it-IT"/>
+        </w:rPr>
+        <w:t xml:space="preserve"> </w:t>
+      </w:r>
     </w:p>
     <w:p>
       <w:pPr>
         <w:pStyle w:val="Header"/>
-        <w:rPr>
-          <w:rFonts w:ascii="Calibri" w:hAnsi="Calibri" w:cs="Calibri"/>
-          <w:sz w:val="28"/>
-          <w:szCs w:val="28"/>
-          <w:lang w:val="en-GB"/>
-        </w:rPr>
-      </w:pPr>
-    </w:p>
-    <w:p>
-      <w:pPr>
+        <w:jc w:val="center"/>
+        <w:rPr>
+          <w:rFonts w:ascii="Calibri" w:hAnsi="Calibri" w:cs="Calibri"/>
+          <w:color w:val="0563C1" w:themeColor="hyperlink"/>
+          <w:sz w:val="22"/>
+          <w:szCs w:val="22"/>
+          <w:lang w:val="it-IT"/>
+        </w:rPr>
+      </w:pPr>
+      <w:hyperlink r:id="rId10" w:history="1">
+        <w:r>
+          <w:rPr>
+            <w:rStyle w:val="Hyperlink"/>
+            <w:rFonts w:ascii="Calibri" w:hAnsi="Calibri" w:cs="Calibri"/>
+            <w:sz w:val="22"/>
+            <w:szCs w:val="22"/>
+            <w:lang w:val="it-IT"/>
+          </w:rPr>
+          <w:t>We</w:t>
+        </w:r>
+        <w:r>
+          <w:rPr>
+            <w:rStyle w:val="Hyperlink"/>
+            <w:rFonts w:ascii="Calibri" w:hAnsi="Calibri" w:cs="Calibri"/>
+            <w:sz w:val="22"/>
+            <w:szCs w:val="22"/>
+            <w:lang w:val="it-IT"/>
+          </w:rPr>
+          <w:t>b</w:t>
+        </w:r>
+        <w:r>
+          <w:rPr>
+            <w:rStyle w:val="Hyperlink"/>
+            <w:rFonts w:ascii="Calibri" w:hAnsi="Calibri" w:cs="Calibri"/>
+            <w:sz w:val="22"/>
+            <w:szCs w:val="22"/>
+            <w:lang w:val="it-IT"/>
+          </w:rPr>
+          <w:t>site</w:t>
+        </w:r>
+      </w:hyperlink>
+    </w:p>
+    <w:p>
+      <w:pPr>
+        <w:pStyle w:val="ResumeAlignRight"/>
+        <w:rPr>
+          <w:rFonts w:ascii="Calibri" w:hAnsi="Calibri" w:cs="Calibri"/>
+          <w:lang w:val="it-IT"/>
+        </w:rPr>
+      </w:pPr>
+    </w:p>
+    <w:p>
+      <w:pPr>
+        <w:pStyle w:val="ResumeAlignRight"/>
         <w:pBdr>
           <w:bottom w:val="single" w:sz="4" w:space="1" w:color="auto"/>
         </w:pBdr>
+        <w:tabs>
+          <w:tab w:val="left" w:pos="360"/>
+        </w:tabs>
         <w:rPr>
           <w:rFonts w:ascii="Calibri" w:hAnsi="Calibri" w:cs="Calibri"/>
           <w:b/>
@@ -175,113 +233,296 @@
           <w:sz w:val="28"/>
           <w:szCs w:val="28"/>
         </w:rPr>
-        <w:t>SUMMARY</w:t>
-      </w:r>
-    </w:p>
-    <w:p>
-      <w:pPr>
-        <w:pStyle w:val="ResumeAlignRight"/>
-        <w:rPr>
-          <w:rFonts w:ascii="Calibri" w:hAnsi="Calibri" w:cs="Calibri"/>
+        <w:t xml:space="preserve">TECHNICAL </w:t>
+      </w:r>
+      <w:r>
+        <w:rPr>
+          <w:rFonts w:ascii="Calibri" w:hAnsi="Calibri" w:cs="Calibri"/>
+          <w:b/>
+          <w:sz w:val="28"/>
+          <w:szCs w:val="28"/>
+        </w:rPr>
+        <w:t>SKILLS</w:t>
+      </w:r>
+    </w:p>
+    <w:p>
+      <w:pPr>
+        <w:pStyle w:val="ResumeAlignRight"/>
+        <w:rPr>
+          <w:rFonts w:ascii="Calibri" w:hAnsi="Calibri" w:cs="Calibri"/>
+          <w:b/>
+        </w:rPr>
+      </w:pPr>
+    </w:p>
+    <w:p>
+      <w:pPr>
+        <w:pStyle w:val="ResumeAlignRight"/>
+        <w:rPr>
+          <w:rFonts w:ascii="Calibri" w:hAnsi="Calibri" w:cs="Calibri"/>
+        </w:rPr>
+      </w:pPr>
+      <w:r>
+        <w:rPr>
+          <w:rFonts w:ascii="Calibri" w:hAnsi="Calibri" w:cs="Calibri"/>
+          <w:b/>
+        </w:rPr>
+        <w:t>Languages</w:t>
+      </w:r>
+      <w:r>
+        <w:rPr>
+          <w:rFonts w:ascii="Calibri" w:hAnsi="Calibri" w:cs="Calibri"/>
+          <w:b/>
+        </w:rPr>
+        <w:t>:</w:t>
+      </w:r>
+      <w:r>
+        <w:rPr>
+          <w:rFonts w:ascii="Calibri" w:hAnsi="Calibri" w:cs="Calibri"/>
+        </w:rPr>
+        <w:t xml:space="preserve"> JavaScript, ES6,</w:t>
+      </w:r>
+      <w:r>
+        <w:rPr>
+          <w:rFonts w:ascii="Calibri" w:hAnsi="Calibri" w:cs="Calibri"/>
+        </w:rPr>
+        <w:t xml:space="preserve"> ReactJS,</w:t>
+      </w:r>
+      <w:r>
+        <w:rPr>
+          <w:rFonts w:ascii="Calibri" w:hAnsi="Calibri" w:cs="Calibri"/>
+        </w:rPr>
+        <w:t xml:space="preserve"> HTML, CSS</w:t>
+      </w:r>
+      <w:r>
+        <w:rPr>
+          <w:rFonts w:ascii="Calibri" w:hAnsi="Calibri" w:cs="Calibri"/>
+        </w:rPr>
+        <w:t>.</w:t>
+      </w:r>
+    </w:p>
+    <w:p>
+      <w:pPr>
+        <w:pStyle w:val="ResumeAlignRight"/>
+        <w:rPr>
+          <w:rFonts w:ascii="Calibri" w:hAnsi="Calibri" w:cs="Calibri"/>
+        </w:rPr>
+      </w:pPr>
+      <w:r>
+        <w:rPr>
+          <w:rFonts w:ascii="Calibri" w:hAnsi="Calibri" w:cs="Calibri"/>
+          <w:b/>
           <w:bCs/>
-          <w:lang w:val="en-GB"/>
-        </w:rPr>
-      </w:pPr>
-      <w:r>
-        <w:rPr>
-          <w:rFonts w:ascii="Calibri" w:hAnsi="Calibri" w:cs="Calibri"/>
+        </w:rPr>
+        <w:t>Tools:</w:t>
+      </w:r>
+      <w:r>
+        <w:rPr>
+          <w:rFonts w:ascii="Calibri" w:hAnsi="Calibri" w:cs="Calibri"/>
+        </w:rPr>
+        <w:t xml:space="preserve"> </w:t>
+      </w:r>
+      <w:r>
+        <w:rPr>
+          <w:rFonts w:ascii="Calibri" w:hAnsi="Calibri" w:cs="Calibri"/>
+        </w:rPr>
+        <w:t>Jest</w:t>
+      </w:r>
+      <w:r>
+        <w:rPr>
+          <w:rFonts w:ascii="Calibri" w:hAnsi="Calibri" w:cs="Calibri"/>
+        </w:rPr>
+        <w:t xml:space="preserve">, </w:t>
+      </w:r>
+      <w:r>
+        <w:rPr>
+          <w:rFonts w:ascii="Calibri" w:hAnsi="Calibri" w:cs="Calibri"/>
+        </w:rPr>
+        <w:t>TDD,</w:t>
+      </w:r>
+      <w:r>
+        <w:rPr>
+          <w:rFonts w:ascii="Calibri" w:hAnsi="Calibri" w:cs="Calibri"/>
+        </w:rPr>
+        <w:t xml:space="preserve"> S</w:t>
+      </w:r>
+      <w:r>
+        <w:rPr>
+          <w:rFonts w:ascii="Calibri" w:hAnsi="Calibri" w:cs="Calibri"/>
+        </w:rPr>
+        <w:t>ass</w:t>
+      </w:r>
+      <w:r>
+        <w:rPr>
+          <w:rFonts w:ascii="Calibri" w:hAnsi="Calibri" w:cs="Calibri"/>
+        </w:rPr>
+        <w:t>,</w:t>
+      </w:r>
+      <w:r>
+        <w:rPr>
+          <w:rFonts w:ascii="Calibri" w:hAnsi="Calibri" w:cs="Calibri"/>
+        </w:rPr>
+        <w:t xml:space="preserve"> </w:t>
+      </w:r>
+      <w:r>
+        <w:rPr>
+          <w:rFonts w:ascii="Calibri" w:hAnsi="Calibri" w:cs="Calibri"/>
+        </w:rPr>
+        <w:t>Git, GitHub,</w:t>
+      </w:r>
+      <w:r>
+        <w:rPr>
+          <w:rFonts w:ascii="Calibri" w:hAnsi="Calibri" w:cs="Calibri"/>
+        </w:rPr>
+        <w:t xml:space="preserve"> npm, </w:t>
+      </w:r>
+      <w:r>
+        <w:rPr>
+          <w:rFonts w:ascii="Calibri" w:hAnsi="Calibri" w:cs="Calibri"/>
+        </w:rPr>
+        <w:t>Y</w:t>
+      </w:r>
+      <w:r>
+        <w:rPr>
+          <w:rFonts w:ascii="Calibri" w:hAnsi="Calibri" w:cs="Calibri"/>
+        </w:rPr>
+        <w:t>arn,</w:t>
+      </w:r>
+      <w:r>
+        <w:rPr>
+          <w:rFonts w:ascii="Calibri" w:hAnsi="Calibri" w:cs="Calibri"/>
+        </w:rPr>
+        <w:t xml:space="preserve"> Web</w:t>
+      </w:r>
+      <w:r>
+        <w:rPr>
+          <w:rFonts w:ascii="Calibri" w:hAnsi="Calibri" w:cs="Calibri"/>
+        </w:rPr>
+        <w:t xml:space="preserve"> </w:t>
+      </w:r>
+      <w:r>
+        <w:rPr>
+          <w:rFonts w:ascii="Calibri" w:hAnsi="Calibri" w:cs="Calibri"/>
+        </w:rPr>
+        <w:t>APIs,</w:t>
+      </w:r>
+      <w:r>
+        <w:rPr>
+          <w:rFonts w:ascii="Calibri" w:hAnsi="Calibri" w:cs="Calibri"/>
+        </w:rPr>
+        <w:t xml:space="preserve"> </w:t>
+      </w:r>
+      <w:r>
+        <w:rPr>
+          <w:rFonts w:ascii="Calibri" w:hAnsi="Calibri" w:cs="Calibri"/>
+        </w:rPr>
+        <w:t>Webpack</w:t>
+      </w:r>
+      <w:r>
+        <w:rPr>
+          <w:rFonts w:ascii="Calibri" w:hAnsi="Calibri" w:cs="Calibri"/>
+        </w:rPr>
+        <w:t>,</w:t>
+      </w:r>
+      <w:r>
+        <w:rPr>
+          <w:rFonts w:ascii="Calibri" w:hAnsi="Calibri" w:cs="Calibri"/>
+        </w:rPr>
+        <w:t xml:space="preserve"> </w:t>
+      </w:r>
+      <w:r>
+        <w:rPr>
+          <w:rFonts w:ascii="Calibri" w:hAnsi="Calibri" w:cs="Calibri"/>
+        </w:rPr>
+        <w:t>Linux</w:t>
+      </w:r>
+      <w:r>
+        <w:rPr>
+          <w:rFonts w:ascii="Calibri" w:hAnsi="Calibri" w:cs="Calibri"/>
+        </w:rPr>
+        <w:t xml:space="preserve"> OS</w:t>
+      </w:r>
+      <w:r>
+        <w:rPr>
+          <w:rFonts w:ascii="Calibri" w:hAnsi="Calibri" w:cs="Calibri"/>
+        </w:rPr>
+        <w:t>.</w:t>
+      </w:r>
+      <w:r>
+        <w:rPr>
+          <w:rFonts w:ascii="Calibri" w:hAnsi="Calibri" w:cs="Calibri"/>
+        </w:rPr>
+        <w:t xml:space="preserve"> </w:t>
+      </w:r>
+    </w:p>
+    <w:p>
+      <w:pPr>
+        <w:pStyle w:val="ResumeAlignRight"/>
+        <w:rPr>
+          <w:rFonts w:ascii="Calibri" w:hAnsi="Calibri" w:cs="Calibri"/>
+        </w:rPr>
+      </w:pPr>
+    </w:p>
+    <w:p>
+      <w:pPr>
+        <w:pStyle w:val="ResumeAlignRight"/>
+        <w:rPr>
+          <w:rFonts w:ascii="Calibri" w:hAnsi="Calibri" w:cs="Calibri"/>
+          <w:b/>
           <w:bCs/>
-          <w:lang w:val="en-GB"/>
-        </w:rPr>
-        <w:t>Open minded s</w:t>
-      </w:r>
-      <w:r>
-        <w:rPr>
-          <w:rFonts w:ascii="Calibri" w:hAnsi="Calibri" w:cs="Calibri"/>
+        </w:rPr>
+      </w:pPr>
+      <w:r>
+        <w:rPr>
+          <w:rFonts w:ascii="Calibri" w:hAnsi="Calibri" w:cs="Calibri"/>
+          <w:b/>
           <w:bCs/>
-          <w:lang w:val="en-GB"/>
-        </w:rPr>
-        <w:t>oftware developer</w:t>
-      </w:r>
-      <w:r>
-        <w:rPr>
-          <w:rFonts w:ascii="Calibri" w:hAnsi="Calibri" w:cs="Calibri"/>
+        </w:rPr>
+        <w:t>Soft skills:</w:t>
+      </w:r>
+      <w:r>
+        <w:rPr>
+          <w:rFonts w:ascii="Calibri" w:hAnsi="Calibri" w:cs="Calibri"/>
+          <w:b/>
           <w:bCs/>
-          <w:lang w:val="en-GB"/>
-        </w:rPr>
-        <w:t xml:space="preserve"> proficient in JavaScript</w:t>
-      </w:r>
-      <w:r>
-        <w:rPr>
-          <w:rFonts w:ascii="Calibri" w:hAnsi="Calibri" w:cs="Calibri"/>
-          <w:bCs/>
-          <w:lang w:val="en-GB"/>
-        </w:rPr>
-        <w:t xml:space="preserve"> with 2 years of experience </w:t>
-      </w:r>
-      <w:r>
-        <w:rPr>
-          <w:rFonts w:ascii="Calibri" w:hAnsi="Calibri" w:cs="Calibri"/>
-          <w:bCs/>
-          <w:lang w:val="en-GB"/>
-        </w:rPr>
-        <w:t>in agile development process</w:t>
-      </w:r>
-      <w:r>
-        <w:rPr>
-          <w:rFonts w:ascii="Calibri" w:hAnsi="Calibri" w:cs="Calibri"/>
-          <w:bCs/>
-          <w:lang w:val="en-GB"/>
-        </w:rPr>
-        <w:t>.</w:t>
-      </w:r>
-      <w:r>
-        <w:rPr>
-          <w:rFonts w:ascii="Calibri" w:hAnsi="Calibri" w:cs="Calibri"/>
-          <w:bCs/>
-          <w:lang w:val="en-GB"/>
-        </w:rPr>
-        <w:t xml:space="preserve"> Seeking</w:t>
-      </w:r>
-      <w:r>
-        <w:rPr>
-          <w:rFonts w:ascii="Calibri" w:hAnsi="Calibri" w:cs="Calibri"/>
-          <w:bCs/>
-          <w:lang w:val="en-GB"/>
         </w:rPr>
         <w:t xml:space="preserve"> </w:t>
       </w:r>
       <w:r>
         <w:rPr>
           <w:rFonts w:ascii="Calibri" w:hAnsi="Calibri" w:cs="Calibri"/>
-          <w:bCs/>
-          <w:lang w:val="en-GB"/>
-        </w:rPr>
-        <w:t>Developer</w:t>
-      </w:r>
-      <w:r>
-        <w:rPr>
-          <w:rFonts w:ascii="Calibri" w:hAnsi="Calibri" w:cs="Calibri"/>
-          <w:bCs/>
-          <w:lang w:val="en-GB"/>
-        </w:rPr>
-        <w:t xml:space="preserve"> role that adopts the latest technologie</w:t>
-      </w:r>
-      <w:r>
-        <w:rPr>
-          <w:rFonts w:ascii="Calibri" w:hAnsi="Calibri" w:cs="Calibri"/>
-          <w:bCs/>
-          <w:lang w:val="en-GB"/>
-        </w:rPr>
-        <w:t>s and promotes personal growth.</w:t>
-      </w:r>
-    </w:p>
-    <w:p>
-      <w:pPr>
-        <w:pStyle w:val="ResumeAlignRight"/>
-        <w:rPr>
-          <w:rFonts w:ascii="Calibri" w:hAnsi="Calibri" w:cs="Calibri"/>
-          <w:lang w:val="en-GB"/>
+        </w:rPr>
+        <w:t xml:space="preserve"> C,</w:t>
+      </w:r>
+      <w:r>
+        <w:rPr>
+          <w:rFonts w:ascii="Calibri" w:hAnsi="Calibri" w:cs="Calibri"/>
+        </w:rPr>
+        <w:t xml:space="preserve"> C#,</w:t>
+      </w:r>
+      <w:r>
+        <w:rPr>
+          <w:rFonts w:ascii="Calibri" w:hAnsi="Calibri" w:cs="Calibri"/>
+        </w:rPr>
+        <w:t xml:space="preserve"> PHP,</w:t>
+      </w:r>
+      <w:r>
+        <w:rPr>
+          <w:rFonts w:ascii="Calibri" w:hAnsi="Calibri" w:cs="Calibri"/>
+        </w:rPr>
+        <w:t xml:space="preserve"> Python,</w:t>
+      </w:r>
+      <w:r>
+        <w:rPr>
+          <w:rFonts w:ascii="Calibri" w:hAnsi="Calibri" w:cs="Calibri"/>
+        </w:rPr>
+        <w:t xml:space="preserve"> MySQL.</w:t>
+      </w:r>
+    </w:p>
+    <w:p>
+      <w:pPr>
+        <w:pStyle w:val="ResumeAlignRight"/>
+        <w:rPr>
+          <w:rFonts w:ascii="Calibri" w:hAnsi="Calibri" w:cs="Calibri"/>
         </w:rPr>
       </w:pPr>
     </w:p>
@@ -308,72 +549,92 @@
           <w:sz w:val="28"/>
           <w:szCs w:val="28"/>
         </w:rPr>
-        <w:t>SKILLS</w:t>
-      </w:r>
-    </w:p>
-    <w:p>
-      <w:pPr>
-        <w:pStyle w:val="ResumeAlignRight"/>
-        <w:rPr>
-          <w:rFonts w:ascii="Calibri" w:hAnsi="Calibri" w:cs="Calibri"/>
-          <w:b/>
-        </w:rPr>
-      </w:pPr>
-    </w:p>
-    <w:p>
-      <w:pPr>
-        <w:pStyle w:val="ResumeAlignRight"/>
-        <w:rPr>
-          <w:rFonts w:ascii="Calibri" w:hAnsi="Calibri" w:cs="Calibri"/>
-        </w:rPr>
-      </w:pPr>
-      <w:r>
-        <w:rPr>
-          <w:rFonts w:ascii="Calibri" w:hAnsi="Calibri" w:cs="Calibri"/>
-          <w:b/>
-        </w:rPr>
-        <w:t>Languages</w:t>
-      </w:r>
-      <w:r>
-        <w:rPr>
-          <w:rFonts w:ascii="Calibri" w:hAnsi="Calibri" w:cs="Calibri"/>
-          <w:b/>
-        </w:rPr>
-        <w:t>:</w:t>
-      </w:r>
-      <w:r>
-        <w:rPr>
-          <w:rFonts w:ascii="Calibri" w:hAnsi="Calibri" w:cs="Calibri"/>
-        </w:rPr>
-        <w:t xml:space="preserve"> JavaScript, ES6, HTML5, CSS3, </w:t>
-      </w:r>
-      <w:r>
-        <w:rPr>
-          <w:rFonts w:ascii="Calibri" w:hAnsi="Calibri" w:cs="Calibri"/>
-        </w:rPr>
-        <w:t xml:space="preserve">Jasmine, </w:t>
-      </w:r>
-      <w:r>
-        <w:rPr>
-          <w:rFonts w:ascii="Calibri" w:hAnsi="Calibri" w:cs="Calibri"/>
-        </w:rPr>
-        <w:t>C, PHP, MySQL.</w:t>
-      </w:r>
-    </w:p>
-    <w:p>
-      <w:pPr>
-        <w:pStyle w:val="ResumeAlignRight"/>
-        <w:rPr>
-          <w:rFonts w:ascii="Calibri" w:hAnsi="Calibri" w:cs="Calibri"/>
-        </w:rPr>
-      </w:pPr>
-      <w:r>
-        <w:rPr>
-          <w:rFonts w:ascii="Calibri" w:hAnsi="Calibri" w:cs="Calibri"/>
-          <w:b/>
-          <w:bCs/>
-        </w:rPr>
-        <w:t>Tools:</w:t>
+        <w:t>WORK EXPERIENCE</w:t>
+      </w:r>
+    </w:p>
+    <w:p>
+      <w:pPr>
+        <w:pStyle w:val="ResumeAlignRight"/>
+        <w:tabs>
+          <w:tab w:val="left" w:pos="360"/>
+        </w:tabs>
+        <w:rPr>
+          <w:rFonts w:ascii="Calibri" w:hAnsi="Calibri" w:cs="Calibri"/>
+          <w:b/>
+          <w:lang w:val="en-GB"/>
+        </w:rPr>
+      </w:pPr>
+    </w:p>
+    <w:p>
+      <w:pPr>
+        <w:pStyle w:val="ResumeAlignRight"/>
+        <w:tabs>
+          <w:tab w:val="left" w:pos="360"/>
+        </w:tabs>
+        <w:rPr>
+          <w:rFonts w:ascii="Calibri" w:hAnsi="Calibri" w:cs="Calibri"/>
+          <w:lang w:val="en-GB"/>
+        </w:rPr>
+      </w:pPr>
+      <w:r>
+        <w:rPr>
+          <w:rFonts w:ascii="Calibri" w:hAnsi="Calibri" w:cs="Calibri"/>
+          <w:b/>
+          <w:lang w:val="en-GB"/>
+        </w:rPr>
+        <w:t>Antares Vision</w:t>
+      </w:r>
+      <w:r>
+        <w:rPr>
+          <w:rFonts w:ascii="Calibri" w:hAnsi="Calibri" w:cs="Calibri"/>
+          <w:lang w:val="en-GB"/>
+        </w:rPr>
+        <w:tab/>
+      </w:r>
+      <w:r>
+        <w:rPr>
+          <w:rFonts w:ascii="Calibri" w:hAnsi="Calibri" w:cs="Calibri"/>
+          <w:b/>
+          <w:lang w:val="en-GB"/>
+        </w:rPr>
+        <w:t>Brescia, Italy</w:t>
+      </w:r>
+    </w:p>
+    <w:p>
+      <w:pPr>
+        <w:pStyle w:val="ResumeAlignRight"/>
+        <w:tabs>
+          <w:tab w:val="left" w:pos="360"/>
+        </w:tabs>
+        <w:rPr>
+          <w:rFonts w:ascii="Calibri" w:hAnsi="Calibri" w:cs="Calibri"/>
+        </w:rPr>
+      </w:pPr>
+      <w:r>
+        <w:rPr>
+          <w:rFonts w:ascii="Calibri" w:hAnsi="Calibri" w:cs="Calibri"/>
+          <w:i/>
+        </w:rPr>
+        <w:t>Software develo</w:t>
+      </w:r>
+      <w:r>
+        <w:rPr>
+          <w:rFonts w:ascii="Calibri" w:hAnsi="Calibri" w:cs="Calibri"/>
+          <w:i/>
+        </w:rPr>
+        <w:t>per</w:t>
+      </w:r>
+      <w:r>
+        <w:rPr>
+          <w:rFonts w:ascii="Calibri" w:hAnsi="Calibri" w:cs="Calibri"/>
+        </w:rPr>
+        <w:tab/>
+      </w:r>
+      <w:r>
+        <w:rPr>
+          <w:rFonts w:ascii="Calibri" w:hAnsi="Calibri" w:cs="Calibri"/>
+        </w:rPr>
+        <w:t>May</w:t>
       </w:r>
       <w:r>
         <w:rPr>
@@ -384,14 +645,144 @@
       <w:r>
         <w:rPr>
           <w:rFonts w:ascii="Calibri" w:hAnsi="Calibri" w:cs="Calibri"/>
-        </w:rPr>
-        <w:t xml:space="preserve">Git, GitHub, </w:t>
-      </w:r>
-      <w:r>
-        <w:rPr>
-          <w:rFonts w:ascii="Calibri" w:hAnsi="Calibri" w:cs="Calibri"/>
-        </w:rPr>
-        <w:t>Web Dev Tools,</w:t>
+          <w:i/>
+          <w:iCs/>
+        </w:rPr>
+        <w:t>201</w:t>
+      </w:r>
+      <w:r>
+        <w:rPr>
+          <w:rFonts w:ascii="Calibri" w:hAnsi="Calibri" w:cs="Calibri"/>
+          <w:i/>
+          <w:iCs/>
+        </w:rPr>
+        <w:t>9</w:t>
+      </w:r>
+      <w:r>
+        <w:rPr>
+          <w:rFonts w:ascii="Calibri" w:hAnsi="Calibri" w:cs="Calibri"/>
+          <w:i/>
+          <w:iCs/>
+        </w:rPr>
+        <w:t xml:space="preserve"> – </w:t>
+      </w:r>
+      <w:r>
+        <w:rPr>
+          <w:rFonts w:ascii="Calibri" w:hAnsi="Calibri" w:cs="Calibri"/>
+          <w:i/>
+          <w:iCs/>
+        </w:rPr>
+        <w:t>Jun</w:t>
+      </w:r>
+      <w:r>
+        <w:rPr>
+          <w:rFonts w:ascii="Calibri" w:hAnsi="Calibri" w:cs="Calibri"/>
+          <w:i/>
+          <w:iCs/>
+        </w:rPr>
+        <w:t xml:space="preserve"> 20</w:t>
+      </w:r>
+      <w:r>
+        <w:rPr>
+          <w:rFonts w:ascii="Calibri" w:hAnsi="Calibri" w:cs="Calibri"/>
+          <w:i/>
+          <w:iCs/>
+        </w:rPr>
+        <w:t>20</w:t>
+      </w:r>
+    </w:p>
+    <w:p>
+      <w:pPr>
+        <w:pStyle w:val="ResumeAlignRight"/>
+        <w:numPr>
+          <w:ilvl w:val="0"/>
+          <w:numId w:val="2"/>
+        </w:numPr>
+        <w:tabs>
+          <w:tab w:val="clear" w:pos="4584"/>
+          <w:tab w:val="num" w:pos="360"/>
+        </w:tabs>
+        <w:ind w:left="360"/>
+        <w:rPr>
+          <w:rFonts w:ascii="Calibri" w:hAnsi="Calibri" w:cs="Calibri"/>
+        </w:rPr>
+      </w:pPr>
+      <w:r>
+        <w:rPr>
+          <w:rFonts w:ascii="Calibri" w:hAnsi="Calibri" w:cs="Calibri"/>
+        </w:rPr>
+        <w:t>Develop</w:t>
+      </w:r>
+      <w:r>
+        <w:rPr>
+          <w:rFonts w:ascii="Calibri" w:hAnsi="Calibri" w:cs="Calibri"/>
+        </w:rPr>
+        <w:t>ed</w:t>
+      </w:r>
+      <w:r>
+        <w:rPr>
+          <w:rFonts w:ascii="Calibri" w:hAnsi="Calibri" w:cs="Calibri"/>
+        </w:rPr>
+        <w:t xml:space="preserve"> f</w:t>
+      </w:r>
+      <w:r>
+        <w:rPr>
+          <w:rFonts w:ascii="Calibri" w:hAnsi="Calibri" w:cs="Calibri"/>
+        </w:rPr>
+        <w:t xml:space="preserve">ront-end </w:t>
+      </w:r>
+      <w:r>
+        <w:rPr>
+          <w:rFonts w:ascii="Calibri" w:hAnsi="Calibri" w:cs="Calibri"/>
+        </w:rPr>
+        <w:t>application in HTML/CSS/JavaScript</w:t>
+      </w:r>
+      <w:r>
+        <w:rPr>
+          <w:rFonts w:ascii="Calibri" w:hAnsi="Calibri" w:cs="Calibri"/>
+        </w:rPr>
+        <w:t>.</w:t>
+      </w:r>
+    </w:p>
+    <w:p>
+      <w:pPr>
+        <w:pStyle w:val="ResumeAlignRight"/>
+        <w:numPr>
+          <w:ilvl w:val="0"/>
+          <w:numId w:val="2"/>
+        </w:numPr>
+        <w:tabs>
+          <w:tab w:val="clear" w:pos="4584"/>
+          <w:tab w:val="num" w:pos="360"/>
+        </w:tabs>
+        <w:ind w:left="360"/>
+        <w:rPr>
+          <w:rFonts w:ascii="Calibri" w:hAnsi="Calibri" w:cs="Calibri"/>
+        </w:rPr>
+      </w:pPr>
+      <w:r>
+        <w:rPr>
+          <w:rFonts w:ascii="Calibri" w:hAnsi="Calibri" w:cs="Calibri"/>
+        </w:rPr>
+        <w:t>Optim</w:t>
+      </w:r>
+      <w:r>
+        <w:rPr>
+          <w:rFonts w:ascii="Calibri" w:hAnsi="Calibri" w:cs="Calibri"/>
+        </w:rPr>
+        <w:t>i</w:t>
+      </w:r>
+      <w:r>
+        <w:rPr>
+          <w:rFonts w:ascii="Calibri" w:hAnsi="Calibri" w:cs="Calibri"/>
+        </w:rPr>
+        <w:t>z</w:t>
+      </w:r>
+      <w:r>
+        <w:rPr>
+          <w:rFonts w:ascii="Calibri" w:hAnsi="Calibri" w:cs="Calibri"/>
+        </w:rPr>
+        <w:t>ed</w:t>
       </w:r>
       <w:r>
         <w:rPr>
@@ -403,7 +794,13 @@
         <w:rPr>
           <w:rFonts w:ascii="Calibri" w:hAnsi="Calibri" w:cs="Calibri"/>
         </w:rPr>
-        <w:t>Linux</w:t>
+        <w:t>web applications</w:t>
+      </w:r>
+      <w:r>
+        <w:rPr>
+          <w:rFonts w:ascii="Calibri" w:hAnsi="Calibri" w:cs="Calibri"/>
+        </w:rPr>
+        <w:t xml:space="preserve"> for speed and scalability</w:t>
       </w:r>
       <w:r>
         <w:rPr>
@@ -411,18 +808,93 @@
         </w:rPr>
         <w:t>.</w:t>
       </w:r>
-      <w:r>
-        <w:rPr>
-          <w:rFonts w:ascii="Calibri" w:hAnsi="Calibri" w:cs="Calibri"/>
-        </w:rPr>
-        <w:t xml:space="preserve"> </w:t>
-      </w:r>
-    </w:p>
-    <w:p>
-      <w:pPr>
-        <w:pStyle w:val="ResumeAlignRight"/>
-        <w:rPr>
-          <w:rFonts w:ascii="Calibri" w:hAnsi="Calibri" w:cs="Calibri"/>
+    </w:p>
+    <w:p>
+      <w:pPr>
+        <w:pStyle w:val="ResumeAlignRight"/>
+        <w:numPr>
+          <w:ilvl w:val="0"/>
+          <w:numId w:val="2"/>
+        </w:numPr>
+        <w:tabs>
+          <w:tab w:val="clear" w:pos="4584"/>
+          <w:tab w:val="num" w:pos="360"/>
+        </w:tabs>
+        <w:ind w:left="360"/>
+        <w:rPr>
+          <w:rFonts w:ascii="Calibri" w:hAnsi="Calibri" w:cs="Calibri"/>
+        </w:rPr>
+      </w:pPr>
+      <w:r>
+        <w:rPr>
+          <w:rFonts w:ascii="Calibri" w:hAnsi="Calibri" w:cs="Calibri"/>
+        </w:rPr>
+        <w:t xml:space="preserve">Fixed bugs </w:t>
+      </w:r>
+      <w:r>
+        <w:rPr>
+          <w:rFonts w:ascii="Calibri" w:hAnsi="Calibri" w:cs="Calibri"/>
+        </w:rPr>
+        <w:t>with periodic code reviews, improving the overall quality of the code.</w:t>
+      </w:r>
+    </w:p>
+    <w:p>
+      <w:pPr>
+        <w:pStyle w:val="ResumeAlignRight"/>
+        <w:numPr>
+          <w:ilvl w:val="0"/>
+          <w:numId w:val="2"/>
+        </w:numPr>
+        <w:tabs>
+          <w:tab w:val="clear" w:pos="4584"/>
+          <w:tab w:val="num" w:pos="360"/>
+        </w:tabs>
+        <w:ind w:left="360"/>
+        <w:rPr>
+          <w:rFonts w:ascii="Calibri" w:hAnsi="Calibri" w:cs="Calibri"/>
+        </w:rPr>
+      </w:pPr>
+      <w:r>
+        <w:rPr>
+          <w:rFonts w:ascii="Calibri" w:hAnsi="Calibri" w:cs="Calibri"/>
+        </w:rPr>
+        <w:t>Interacted with project teams to understand business and user requirements.</w:t>
+      </w:r>
+    </w:p>
+    <w:p>
+      <w:pPr>
+        <w:pStyle w:val="ResumeAlignRight"/>
+        <w:numPr>
+          <w:ilvl w:val="0"/>
+          <w:numId w:val="2"/>
+        </w:numPr>
+        <w:tabs>
+          <w:tab w:val="clear" w:pos="4584"/>
+          <w:tab w:val="num" w:pos="360"/>
+        </w:tabs>
+        <w:ind w:left="360"/>
+        <w:rPr>
+          <w:rFonts w:ascii="Calibri" w:hAnsi="Calibri" w:cs="Calibri"/>
+        </w:rPr>
+      </w:pPr>
+      <w:r>
+        <w:rPr>
+          <w:rFonts w:ascii="Calibri" w:hAnsi="Calibri" w:cs="Calibri"/>
+        </w:rPr>
+        <w:t>Worked well independently and within a team setting.</w:t>
+      </w:r>
+    </w:p>
+    <w:p>
+      <w:pPr>
+        <w:pBdr>
+          <w:bottom w:val="single" w:sz="4" w:space="1" w:color="auto"/>
+        </w:pBdr>
+        <w:rPr>
+          <w:rFonts w:ascii="Calibri" w:hAnsi="Calibri" w:cs="Calibri"/>
+          <w:b/>
+          <w:sz w:val="28"/>
+          <w:szCs w:val="28"/>
+          <w:lang w:val="en-US"/>
         </w:rPr>
       </w:pPr>
     </w:p>
@@ -621,71 +1093,7 @@
           <w:b/>
           <w:lang w:val="it-IT"/>
         </w:rPr>
-        <w:t>I</w:t>
-      </w:r>
-      <w:r>
-        <w:rPr>
-          <w:rFonts w:ascii="Calibri" w:hAnsi="Calibri" w:cs="Calibri"/>
-          <w:b/>
-          <w:lang w:val="it-IT"/>
-        </w:rPr>
-        <w:t>.</w:t>
-      </w:r>
-      <w:r>
-        <w:rPr>
-          <w:rFonts w:ascii="Calibri" w:hAnsi="Calibri" w:cs="Calibri"/>
-          <w:b/>
-          <w:lang w:val="it-IT"/>
-        </w:rPr>
-        <w:t>T</w:t>
-      </w:r>
-      <w:r>
-        <w:rPr>
-          <w:rFonts w:ascii="Calibri" w:hAnsi="Calibri" w:cs="Calibri"/>
-          <w:b/>
-          <w:lang w:val="it-IT"/>
-        </w:rPr>
-        <w:t>.</w:t>
-      </w:r>
-      <w:r>
-        <w:rPr>
-          <w:rFonts w:ascii="Calibri" w:hAnsi="Calibri" w:cs="Calibri"/>
-          <w:b/>
-          <w:lang w:val="it-IT"/>
-        </w:rPr>
-        <w:t>I</w:t>
-      </w:r>
-      <w:r>
-        <w:rPr>
-          <w:rFonts w:ascii="Calibri" w:hAnsi="Calibri" w:cs="Calibri"/>
-          <w:b/>
-          <w:lang w:val="it-IT"/>
-        </w:rPr>
-        <w:t>.</w:t>
-      </w:r>
-      <w:r>
-        <w:rPr>
-          <w:rFonts w:ascii="Calibri" w:hAnsi="Calibri" w:cs="Calibri"/>
-          <w:b/>
-          <w:lang w:val="it-IT"/>
-        </w:rPr>
-        <w:t>S</w:t>
-      </w:r>
-      <w:r>
-        <w:rPr>
-          <w:rFonts w:ascii="Calibri" w:hAnsi="Calibri" w:cs="Calibri"/>
-          <w:b/>
-          <w:lang w:val="it-IT"/>
-        </w:rPr>
-        <w:t>.</w:t>
-      </w:r>
-      <w:r>
-        <w:rPr>
-          <w:rFonts w:ascii="Calibri" w:hAnsi="Calibri" w:cs="Calibri"/>
-          <w:b/>
-          <w:lang w:val="it-IT"/>
-        </w:rPr>
-        <w:t xml:space="preserve"> C. Marzoli</w:t>
+        <w:t>ITIS C. Marzoli</w:t>
       </w:r>
       <w:r>
         <w:rPr>
@@ -724,7 +1132,7 @@
           <w:iCs/>
           <w:lang w:val="it-IT"/>
         </w:rPr>
-        <w:t>Diploma in Information Technology</w:t>
+        <w:t xml:space="preserve">Diploma in </w:t>
       </w:r>
       <w:r>
         <w:rPr>
@@ -734,6 +1142,16 @@
           <w:iCs/>
           <w:lang w:val="it-IT"/>
         </w:rPr>
+        <w:t>Computer Science</w:t>
+      </w:r>
+      <w:r>
+        <w:rPr>
+          <w:rFonts w:ascii="Calibri" w:hAnsi="Calibri" w:cs="Calibri"/>
+          <w:bCs/>
+          <w:i/>
+          <w:iCs/>
+          <w:lang w:val="it-IT"/>
+        </w:rPr>
         <w:tab/>
         <w:t>2011-2016</w:t>
       </w:r>
@@ -760,7 +1178,21 @@
           <w:rFonts w:ascii="Calibri" w:hAnsi="Calibri" w:cs="Calibri"/>
           <w:bCs/>
         </w:rPr>
-        <w:t>Developed applications in multiple languages using a Linux OS;</w:t>
+        <w:t>Programmed</w:t>
+      </w:r>
+      <w:r>
+        <w:rPr>
+          <w:rFonts w:ascii="Calibri" w:hAnsi="Calibri" w:cs="Calibri"/>
+          <w:bCs/>
+        </w:rPr>
+        <w:t xml:space="preserve"> applications in multiple languages using a Linux </w:t>
+      </w:r>
+      <w:r>
+        <w:rPr>
+          <w:rFonts w:ascii="Calibri" w:hAnsi="Calibri" w:cs="Calibri"/>
+          <w:bCs/>
+        </w:rPr>
+        <w:t>OS.</w:t>
       </w:r>
     </w:p>
     <w:p>
@@ -785,7 +1217,14 @@
           <w:rFonts w:ascii="Calibri" w:hAnsi="Calibri" w:cs="Calibri"/>
           <w:bCs/>
         </w:rPr>
-        <w:t>Built basic network infrastructures;</w:t>
+        <w:t xml:space="preserve">Built basic network </w:t>
+      </w:r>
+      <w:r>
+        <w:rPr>
+          <w:rFonts w:ascii="Calibri" w:hAnsi="Calibri" w:cs="Calibri"/>
+          <w:bCs/>
+        </w:rPr>
+        <w:t>infrastructures.</w:t>
       </w:r>
     </w:p>
     <w:p>
@@ -810,7 +1249,42 @@
           <w:rFonts w:ascii="Calibri" w:hAnsi="Calibri" w:cs="Calibri"/>
           <w:bCs/>
         </w:rPr>
-        <w:t>Experience with algorithmic thinking.</w:t>
+        <w:t xml:space="preserve">Experience </w:t>
+      </w:r>
+      <w:r>
+        <w:rPr>
+          <w:rFonts w:ascii="Calibri" w:hAnsi="Calibri" w:cs="Calibri"/>
+          <w:bCs/>
+        </w:rPr>
+        <w:t>in</w:t>
+      </w:r>
+      <w:r>
+        <w:rPr>
+          <w:rFonts w:ascii="Calibri" w:hAnsi="Calibri" w:cs="Calibri"/>
+          <w:bCs/>
+        </w:rPr>
+        <w:t xml:space="preserve"> algorithmic thinking</w:t>
+      </w:r>
+      <w:r>
+        <w:rPr>
+          <w:rFonts w:ascii="Calibri" w:hAnsi="Calibri" w:cs="Calibri"/>
+          <w:bCs/>
+        </w:rPr>
+        <w:t xml:space="preserve"> and problem solving</w:t>
+      </w:r>
+      <w:r>
+        <w:rPr>
+          <w:rFonts w:ascii="Calibri" w:hAnsi="Calibri" w:cs="Calibri"/>
+          <w:bCs/>
+        </w:rPr>
+        <w:t>.</w:t>
+      </w:r>
+      <w:r>
+        <w:rPr>
+          <w:rFonts w:ascii="Calibri" w:hAnsi="Calibri" w:cs="Calibri"/>
+          <w:bCs/>
+        </w:rPr>
+        <w:t xml:space="preserve"> </w:t>
       </w:r>
     </w:p>
     <w:p>
@@ -842,6 +1316,15 @@
         </w:rPr>
         <w:t>: IELTS Academic. JavaScript Algorithms and Data Structures Certification.</w:t>
       </w:r>
+    </w:p>
+    <w:p>
+      <w:pPr>
+        <w:pStyle w:val="ResumeAlignRight"/>
+        <w:rPr>
+          <w:rFonts w:ascii="Calibri" w:hAnsi="Calibri" w:cs="Calibri"/>
+          <w:lang w:val="en-GB"/>
+        </w:rPr>
+      </w:pPr>
     </w:p>
     <w:p>
       <w:pPr>
@@ -875,250 +1358,15 @@
           <w:sz w:val="28"/>
           <w:szCs w:val="28"/>
         </w:rPr>
-        <w:t>WORK EXPERIENCE</w:t>
-      </w:r>
-    </w:p>
-    <w:p>
-      <w:pPr>
-        <w:pStyle w:val="ResumeAlignRight"/>
-        <w:tabs>
-          <w:tab w:val="left" w:pos="360"/>
-        </w:tabs>
-        <w:rPr>
-          <w:rFonts w:ascii="Calibri" w:hAnsi="Calibri" w:cs="Calibri"/>
-          <w:b/>
-          <w:lang w:val="en-GB"/>
-        </w:rPr>
-      </w:pPr>
-    </w:p>
-    <w:p>
-      <w:pPr>
-        <w:pStyle w:val="ResumeAlignRight"/>
-        <w:tabs>
-          <w:tab w:val="left" w:pos="360"/>
-        </w:tabs>
-        <w:rPr>
-          <w:rFonts w:ascii="Calibri" w:hAnsi="Calibri" w:cs="Calibri"/>
-          <w:lang w:val="en-GB"/>
-        </w:rPr>
-      </w:pPr>
-      <w:r>
-        <w:rPr>
-          <w:rFonts w:ascii="Calibri" w:hAnsi="Calibri" w:cs="Calibri"/>
-          <w:b/>
-          <w:lang w:val="en-GB"/>
-        </w:rPr>
-        <w:t>Antares Vision</w:t>
-      </w:r>
-      <w:r>
-        <w:rPr>
-          <w:rFonts w:ascii="Calibri" w:hAnsi="Calibri" w:cs="Calibri"/>
-          <w:lang w:val="en-GB"/>
-        </w:rPr>
-        <w:tab/>
-      </w:r>
-      <w:r>
-        <w:rPr>
-          <w:rFonts w:ascii="Calibri" w:hAnsi="Calibri" w:cs="Calibri"/>
-          <w:b/>
-          <w:lang w:val="en-GB"/>
-        </w:rPr>
-        <w:t>Brescia, Italy</w:t>
-      </w:r>
-    </w:p>
-    <w:p>
-      <w:pPr>
-        <w:pStyle w:val="ResumeAlignRight"/>
-        <w:tabs>
-          <w:tab w:val="left" w:pos="360"/>
-        </w:tabs>
-        <w:rPr>
-          <w:rFonts w:ascii="Calibri" w:hAnsi="Calibri" w:cs="Calibri"/>
-        </w:rPr>
-      </w:pPr>
-      <w:r>
-        <w:rPr>
-          <w:rFonts w:ascii="Calibri" w:hAnsi="Calibri" w:cs="Calibri"/>
-          <w:i/>
-        </w:rPr>
-        <w:t>Software development intern</w:t>
-      </w:r>
-      <w:r>
-        <w:rPr>
-          <w:rFonts w:ascii="Calibri" w:hAnsi="Calibri" w:cs="Calibri"/>
-        </w:rPr>
-        <w:tab/>
-        <w:t xml:space="preserve">Apr </w:t>
-      </w:r>
-      <w:r>
-        <w:rPr>
-          <w:rFonts w:ascii="Calibri" w:hAnsi="Calibri" w:cs="Calibri"/>
-          <w:i/>
-          <w:iCs/>
-        </w:rPr>
-        <w:t>2017 – May 2019</w:t>
-      </w:r>
-    </w:p>
-    <w:p>
-      <w:pPr>
-        <w:pStyle w:val="ResumeAlignRight"/>
-        <w:numPr>
-          <w:ilvl w:val="0"/>
-          <w:numId w:val="2"/>
-        </w:numPr>
-        <w:tabs>
-          <w:tab w:val="clear" w:pos="4584"/>
-          <w:tab w:val="num" w:pos="360"/>
-        </w:tabs>
-        <w:ind w:left="360"/>
-        <w:rPr>
-          <w:rFonts w:ascii="Calibri" w:hAnsi="Calibri" w:cs="Calibri"/>
-        </w:rPr>
-      </w:pPr>
-      <w:r>
-        <w:rPr>
-          <w:rFonts w:ascii="Calibri" w:hAnsi="Calibri" w:cs="Calibri"/>
-        </w:rPr>
-        <w:t>Experience with cross-browser/cross-platform issues, DOM and web standards.</w:t>
-      </w:r>
-    </w:p>
-    <w:p>
-      <w:pPr>
-        <w:pStyle w:val="ResumeAlignRight"/>
-        <w:numPr>
-          <w:ilvl w:val="0"/>
-          <w:numId w:val="2"/>
-        </w:numPr>
-        <w:tabs>
-          <w:tab w:val="clear" w:pos="4584"/>
-          <w:tab w:val="num" w:pos="360"/>
-        </w:tabs>
-        <w:ind w:left="360"/>
-        <w:rPr>
-          <w:rFonts w:ascii="Calibri" w:hAnsi="Calibri" w:cs="Calibri"/>
-        </w:rPr>
-      </w:pPr>
-      <w:r>
-        <w:rPr>
-          <w:rFonts w:ascii="Calibri" w:hAnsi="Calibri" w:cs="Calibri"/>
-        </w:rPr>
-        <w:t>Experience in problem-solving in all areas of web development.</w:t>
-      </w:r>
-    </w:p>
-    <w:p>
-      <w:pPr>
-        <w:pStyle w:val="ResumeAlignRight"/>
-        <w:numPr>
-          <w:ilvl w:val="0"/>
-          <w:numId w:val="2"/>
-        </w:numPr>
-        <w:tabs>
-          <w:tab w:val="clear" w:pos="4584"/>
-          <w:tab w:val="num" w:pos="360"/>
-        </w:tabs>
-        <w:ind w:left="360"/>
-        <w:rPr>
-          <w:rFonts w:ascii="Calibri" w:hAnsi="Calibri" w:cs="Calibri"/>
-        </w:rPr>
-      </w:pPr>
-      <w:r>
-        <w:rPr>
-          <w:rFonts w:ascii="Calibri" w:hAnsi="Calibri" w:cs="Calibri"/>
-        </w:rPr>
-        <w:t>Occasionally Involved in technical support activities and hardware configurations.</w:t>
-      </w:r>
-    </w:p>
-    <w:p>
-      <w:pPr>
-        <w:pStyle w:val="ResumeAlignRight"/>
-        <w:numPr>
-          <w:ilvl w:val="0"/>
-          <w:numId w:val="2"/>
-        </w:numPr>
-        <w:tabs>
-          <w:tab w:val="clear" w:pos="4584"/>
-          <w:tab w:val="num" w:pos="360"/>
-        </w:tabs>
-        <w:ind w:left="360"/>
-        <w:rPr>
-          <w:rFonts w:ascii="Calibri" w:hAnsi="Calibri" w:cs="Calibri"/>
-        </w:rPr>
-      </w:pPr>
-      <w:r>
-        <w:rPr>
-          <w:rFonts w:ascii="Calibri" w:hAnsi="Calibri" w:cs="Calibri"/>
-        </w:rPr>
-        <w:t>Interacted with project teams to understand business and user requirements.</w:t>
-      </w:r>
-    </w:p>
-    <w:p>
-      <w:pPr>
-        <w:pStyle w:val="ResumeAlignRight"/>
-        <w:numPr>
-          <w:ilvl w:val="0"/>
-          <w:numId w:val="2"/>
-        </w:numPr>
-        <w:tabs>
-          <w:tab w:val="clear" w:pos="4584"/>
-          <w:tab w:val="num" w:pos="360"/>
-        </w:tabs>
-        <w:ind w:left="360"/>
-        <w:rPr>
-          <w:rFonts w:ascii="Calibri" w:hAnsi="Calibri" w:cs="Calibri"/>
-        </w:rPr>
-      </w:pPr>
-      <w:r>
-        <w:rPr>
-          <w:rFonts w:ascii="Calibri" w:hAnsi="Calibri" w:cs="Calibri"/>
-        </w:rPr>
-        <w:t>Worked well independently and within a team setting.</w:t>
-      </w:r>
-    </w:p>
-    <w:p>
-      <w:pPr>
-        <w:pStyle w:val="ResumeAlignRight"/>
-        <w:tabs>
-          <w:tab w:val="left" w:pos="360"/>
-        </w:tabs>
-        <w:rPr>
-          <w:rFonts w:ascii="Calibri" w:hAnsi="Calibri" w:cs="Calibri"/>
-          <w:b/>
-          <w:color w:val="833C0B" w:themeColor="accent2" w:themeShade="80"/>
-        </w:rPr>
-      </w:pPr>
-    </w:p>
-    <w:p>
-      <w:pPr>
-        <w:pStyle w:val="ResumeAlignRight"/>
-        <w:pBdr>
-          <w:bottom w:val="single" w:sz="4" w:space="1" w:color="auto"/>
-        </w:pBdr>
-        <w:tabs>
-          <w:tab w:val="left" w:pos="360"/>
-        </w:tabs>
+        <w:t>LANGUAGES</w:t>
+      </w:r>
+      <w:r>
         <w:rPr>
           <w:rFonts w:ascii="Calibri" w:hAnsi="Calibri" w:cs="Calibri"/>
           <w:b/>
           <w:sz w:val="28"/>
           <w:szCs w:val="28"/>
         </w:rPr>
-      </w:pPr>
-      <w:r>
-        <w:rPr>
-          <w:rFonts w:ascii="Calibri" w:hAnsi="Calibri" w:cs="Calibri"/>
-          <w:b/>
-          <w:sz w:val="28"/>
-          <w:szCs w:val="28"/>
-        </w:rPr>
-        <w:t>LANGUAGES</w:t>
-      </w:r>
-      <w:r>
-        <w:rPr>
-          <w:rFonts w:ascii="Calibri" w:hAnsi="Calibri" w:cs="Calibri"/>
-          <w:b/>
-          <w:sz w:val="28"/>
-          <w:szCs w:val="28"/>
-        </w:rPr>
         <w:t xml:space="preserve"> &amp; INTERESTS</w:t>
       </w:r>
     </w:p>
@@ -1190,19 +1438,13 @@
         <w:rPr>
           <w:rFonts w:ascii="Calibri" w:hAnsi="Calibri" w:cs="Calibri"/>
         </w:rPr>
-        <w:t xml:space="preserve"> Economics, Web development, Politics, </w:t>
-      </w:r>
-      <w:r>
-        <w:rPr>
-          <w:rFonts w:ascii="Calibri" w:hAnsi="Calibri" w:cs="Calibri"/>
-        </w:rPr>
-        <w:t>C</w:t>
-      </w:r>
-      <w:r>
-        <w:rPr>
-          <w:rFonts w:ascii="Calibri" w:hAnsi="Calibri" w:cs="Calibri"/>
-        </w:rPr>
-        <w:t>omputer</w:t>
+        <w:t xml:space="preserve"> Economics, Web development, </w:t>
+      </w:r>
+      <w:r>
+        <w:rPr>
+          <w:rFonts w:ascii="Calibri" w:hAnsi="Calibri" w:cs="Calibri"/>
+        </w:rPr>
+        <w:t>Computer</w:t>
       </w:r>
       <w:r>
         <w:rPr>
@@ -1237,7 +1479,7 @@
 </file>
 
 <file path=word/endnotes.xml><?xml version="1.0" encoding="utf-8"?>
-<w:endnotes xmlns:wpc="http://schemas.microsoft.com/office/word/2010/wordprocessingCanvas" xmlns:cx="http://schemas.microsoft.com/office/drawing/2014/chartex" xmlns:cx1="http://schemas.microsoft.com/office/drawing/2015/9/8/chartex" xmlns:cx2="http://schemas.microsoft.com/office/drawing/2015/10/21/chartex" xmlns:cx3="http://schemas.microsoft.com/office/drawing/2016/5/9/chartex" xmlns:cx4="http://schemas.microsoft.com/office/drawing/2016/5/10/chartex" xmlns:cx5="http://schemas.microsoft.com/office/drawing/2016/5/11/chartex" xmlns:cx6="http://schemas.microsoft.com/office/drawing/2016/5/12/chartex" xmlns:cx7="http://schemas.microsoft.com/office/drawing/2016/5/13/chartex" xmlns:cx8="http://schemas.microsoft.com/office/drawing/2016/5/14/chartex" xmlns:mc="http://schemas.openxmlformats.org/markup-compatibility/2006" xmlns:aink="http://schemas.microsoft.com/office/drawing/2016/ink" xmlns:am3d="http://schemas.microsoft.com/office/drawing/2017/model3d" xmlns:o="urn:schemas-microsoft-com:office:office" xmlns:r="http://schemas.openxmlformats.org/officeDocument/2006/relationships" xmlns:m="http://schemas.openxmlformats.org/officeDocument/2006/math" xmlns:v="urn:schemas-microsoft-com:vml" xmlns:wp14="http://schemas.microsoft.com/office/word/2010/wordprocessingDrawing" xmlns:wp="http://schemas.openxmlformats.org/drawingml/2006/wordprocessingDrawing" xmlns:w10="urn:schemas-microsoft-com:office:word" xmlns:w="http://schemas.openxmlformats.org/wordprocessingml/2006/main" xmlns:w14="http://schemas.microsoft.com/office/word/2010/wordml" xmlns:w15="http://schemas.microsoft.com/office/word/2012/wordml" xmlns:w16cid="http://schemas.microsoft.com/office/word/2016/wordml/cid" xmlns:w16se="http://schemas.microsoft.com/office/word/2015/wordml/symex" xmlns:wpg="http://schemas.microsoft.com/office/word/2010/wordprocessingGroup" xmlns:wpi="http://schemas.microsoft.com/office/word/2010/wordprocessingInk" xmlns:wne="http://schemas.microsoft.com/office/word/2006/wordml" xmlns:wps="http://schemas.microsoft.com/office/word/2010/wordprocessingShape" mc:Ignorable="w14 w15 w16se w16cid wp14">
+<w:endnotes xmlns:wpc="http://schemas.microsoft.com/office/word/2010/wordprocessingCanvas" xmlns:cx="http://schemas.microsoft.com/office/drawing/2014/chartex" xmlns:cx1="http://schemas.microsoft.com/office/drawing/2015/9/8/chartex" xmlns:cx2="http://schemas.microsoft.com/office/drawing/2015/10/21/chartex" xmlns:cx3="http://schemas.microsoft.com/office/drawing/2016/5/9/chartex" xmlns:cx4="http://schemas.microsoft.com/office/drawing/2016/5/10/chartex" xmlns:cx5="http://schemas.microsoft.com/office/drawing/2016/5/11/chartex" xmlns:cx6="http://schemas.microsoft.com/office/drawing/2016/5/12/chartex" xmlns:cx7="http://schemas.microsoft.com/office/drawing/2016/5/13/chartex" xmlns:cx8="http://schemas.microsoft.com/office/drawing/2016/5/14/chartex" xmlns:mc="http://schemas.openxmlformats.org/markup-compatibility/2006" xmlns:aink="http://schemas.microsoft.com/office/drawing/2016/ink" xmlns:am3d="http://schemas.microsoft.com/office/drawing/2017/model3d" xmlns:o="urn:schemas-microsoft-com:office:office" xmlns:r="http://schemas.openxmlformats.org/officeDocument/2006/relationships" xmlns:m="http://schemas.openxmlformats.org/officeDocument/2006/math" xmlns:v="urn:schemas-microsoft-com:vml" xmlns:wp14="http://schemas.microsoft.com/office/word/2010/wordprocessingDrawing" xmlns:wp="http://schemas.openxmlformats.org/drawingml/2006/wordprocessingDrawing" xmlns:w10="urn:schemas-microsoft-com:office:word" xmlns:w="http://schemas.openxmlformats.org/wordprocessingml/2006/main" xmlns:w14="http://schemas.microsoft.com/office/word/2010/wordml" xmlns:w15="http://schemas.microsoft.com/office/word/2012/wordml" xmlns:w16cex="http://schemas.microsoft.com/office/word/2018/wordml/cex" xmlns:w16cid="http://schemas.microsoft.com/office/word/2016/wordml/cid" xmlns:w16="http://schemas.microsoft.com/office/word/2018/wordml" xmlns:w16se="http://schemas.microsoft.com/office/word/2015/wordml/symex" xmlns:wpg="http://schemas.microsoft.com/office/word/2010/wordprocessingGroup" xmlns:wpi="http://schemas.microsoft.com/office/word/2010/wordprocessingInk" xmlns:wne="http://schemas.microsoft.com/office/word/2006/wordml" xmlns:wps="http://schemas.microsoft.com/office/word/2010/wordprocessingShape" mc:Ignorable="w14 w15 w16se w16cid w16 w16cex wp14">
   <w:endnote w:type="separator" w:id="-1">
     <w:p>
       <w:pPr>
@@ -1262,7 +1504,7 @@
 </file>
 
 <file path=word/footnotes.xml><?xml version="1.0" encoding="utf-8"?>
-<w:footnotes xmlns:wpc="http://schemas.microsoft.com/office/word/2010/wordprocessingCanvas" xmlns:cx="http://schemas.microsoft.com/office/drawing/2014/chartex" xmlns:cx1="http://schemas.microsoft.com/office/drawing/2015/9/8/chartex" xmlns:cx2="http://schemas.microsoft.com/office/drawing/2015/10/21/chartex" xmlns:cx3="http://schemas.microsoft.com/office/drawing/2016/5/9/chartex" xmlns:cx4="http://schemas.microsoft.com/office/drawing/2016/5/10/chartex" xmlns:cx5="http://schemas.microsoft.com/office/drawing/2016/5/11/chartex" xmlns:cx6="http://schemas.microsoft.com/office/drawing/2016/5/12/chartex" xmlns:cx7="http://schemas.microsoft.com/office/drawing/2016/5/13/chartex" xmlns:cx8="http://schemas.microsoft.com/office/drawing/2016/5/14/chartex" xmlns:mc="http://schemas.openxmlformats.org/markup-compatibility/2006" xmlns:aink="http://schemas.microsoft.com/office/drawing/2016/ink" xmlns:am3d="http://schemas.microsoft.com/office/drawing/2017/model3d" xmlns:o="urn:schemas-microsoft-com:office:office" xmlns:r="http://schemas.openxmlformats.org/officeDocument/2006/relationships" xmlns:m="http://schemas.openxmlformats.org/officeDocument/2006/math" xmlns:v="urn:schemas-microsoft-com:vml" xmlns:wp14="http://schemas.microsoft.com/office/word/2010/wordprocessingDrawing" xmlns:wp="http://schemas.openxmlformats.org/drawingml/2006/wordprocessingDrawing" xmlns:w10="urn:schemas-microsoft-com:office:word" xmlns:w="http://schemas.openxmlformats.org/wordprocessingml/2006/main" xmlns:w14="http://schemas.microsoft.com/office/word/2010/wordml" xmlns:w15="http://schemas.microsoft.com/office/word/2012/wordml" xmlns:w16cid="http://schemas.microsoft.com/office/word/2016/wordml/cid" xmlns:w16se="http://schemas.microsoft.com/office/word/2015/wordml/symex" xmlns:wpg="http://schemas.microsoft.com/office/word/2010/wordprocessingGroup" xmlns:wpi="http://schemas.microsoft.com/office/word/2010/wordprocessingInk" xmlns:wne="http://schemas.microsoft.com/office/word/2006/wordml" xmlns:wps="http://schemas.microsoft.com/office/word/2010/wordprocessingShape" mc:Ignorable="w14 w15 w16se w16cid wp14">
+<w:footnotes xmlns:wpc="http://schemas.microsoft.com/office/word/2010/wordprocessingCanvas" xmlns:cx="http://schemas.microsoft.com/office/drawing/2014/chartex" xmlns:cx1="http://schemas.microsoft.com/office/drawing/2015/9/8/chartex" xmlns:cx2="http://schemas.microsoft.com/office/drawing/2015/10/21/chartex" xmlns:cx3="http://schemas.microsoft.com/office/drawing/2016/5/9/chartex" xmlns:cx4="http://schemas.microsoft.com/office/drawing/2016/5/10/chartex" xmlns:cx5="http://schemas.microsoft.com/office/drawing/2016/5/11/chartex" xmlns:cx6="http://schemas.microsoft.com/office/drawing/2016/5/12/chartex" xmlns:cx7="http://schemas.microsoft.com/office/drawing/2016/5/13/chartex" xmlns:cx8="http://schemas.microsoft.com/office/drawing/2016/5/14/chartex" xmlns:mc="http://schemas.openxmlformats.org/markup-compatibility/2006" xmlns:aink="http://schemas.microsoft.com/office/drawing/2016/ink" xmlns:am3d="http://schemas.microsoft.com/office/drawing/2017/model3d" xmlns:o="urn:schemas-microsoft-com:office:office" xmlns:r="http://schemas.openxmlformats.org/officeDocument/2006/relationships" xmlns:m="http://schemas.openxmlformats.org/officeDocument/2006/math" xmlns:v="urn:schemas-microsoft-com:vml" xmlns:wp14="http://schemas.microsoft.com/office/word/2010/wordprocessingDrawing" xmlns:wp="http://schemas.openxmlformats.org/drawingml/2006/wordprocessingDrawing" xmlns:w10="urn:schemas-microsoft-com:office:word" xmlns:w="http://schemas.openxmlformats.org/wordprocessingml/2006/main" xmlns:w14="http://schemas.microsoft.com/office/word/2010/wordml" xmlns:w15="http://schemas.microsoft.com/office/word/2012/wordml" xmlns:w16cex="http://schemas.microsoft.com/office/word/2018/wordml/cex" xmlns:w16cid="http://schemas.microsoft.com/office/word/2016/wordml/cid" xmlns:w16="http://schemas.microsoft.com/office/word/2018/wordml" xmlns:w16se="http://schemas.microsoft.com/office/word/2015/wordml/symex" xmlns:wpg="http://schemas.microsoft.com/office/word/2010/wordprocessingGroup" xmlns:wpi="http://schemas.microsoft.com/office/word/2010/wordprocessingInk" xmlns:wne="http://schemas.microsoft.com/office/word/2006/wordml" xmlns:wps="http://schemas.microsoft.com/office/word/2010/wordprocessingShape" mc:Ignorable="w14 w15 w16se w16cid w16 w16cex wp14">
   <w:footnote w:type="separator" w:id="-1">
     <w:p>
       <w:pPr>
@@ -1287,7 +1529,7 @@
 </file>
 
 <file path=word/numbering.xml><?xml version="1.0" encoding="utf-8"?>
-<w:numbering xmlns:wpc="http://schemas.microsoft.com/office/word/2010/wordprocessingCanvas" xmlns:cx="http://schemas.microsoft.com/office/drawing/2014/chartex" xmlns:cx1="http://schemas.microsoft.com/office/drawing/2015/9/8/chartex" xmlns:cx2="http://schemas.microsoft.com/office/drawing/2015/10/21/chartex" xmlns:cx3="http://schemas.microsoft.com/office/drawing/2016/5/9/chartex" xmlns:cx4="http://schemas.microsoft.com/office/drawing/2016/5/10/chartex" xmlns:cx5="http://schemas.microsoft.com/office/drawing/2016/5/11/chartex" xmlns:cx6="http://schemas.microsoft.com/office/drawing/2016/5/12/chartex" xmlns:cx7="http://schemas.microsoft.com/office/drawing/2016/5/13/chartex" xmlns:cx8="http://schemas.microsoft.com/office/drawing/2016/5/14/chartex" xmlns:mc="http://schemas.openxmlformats.org/markup-compatibility/2006" xmlns:aink="http://schemas.microsoft.com/office/drawing/2016/ink" xmlns:am3d="http://schemas.microsoft.com/office/drawing/2017/model3d" xmlns:o="urn:schemas-microsoft-com:office:office" xmlns:r="http://schemas.openxmlformats.org/officeDocument/2006/relationships" xmlns:m="http://schemas.openxmlformats.org/officeDocument/2006/math" xmlns:v="urn:schemas-microsoft-com:vml" xmlns:wp14="http://schemas.microsoft.com/office/word/2010/wordprocessingDrawing" xmlns:wp="http://schemas.openxmlformats.org/drawingml/2006/wordprocessingDrawing" xmlns:w10="urn:schemas-microsoft-com:office:word" xmlns:w="http://schemas.openxmlformats.org/wordprocessingml/2006/main" xmlns:w14="http://schemas.microsoft.com/office/word/2010/wordml" xmlns:w15="http://schemas.microsoft.com/office/word/2012/wordml" xmlns:w16cid="http://schemas.microsoft.com/office/word/2016/wordml/cid" xmlns:w16se="http://schemas.microsoft.com/office/word/2015/wordml/symex" xmlns:wpg="http://schemas.microsoft.com/office/word/2010/wordprocessingGroup" xmlns:wpi="http://schemas.microsoft.com/office/word/2010/wordprocessingInk" xmlns:wne="http://schemas.microsoft.com/office/word/2006/wordml" xmlns:wps="http://schemas.microsoft.com/office/word/2010/wordprocessingShape" mc:Ignorable="w14 w15 w16se w16cid wp14">
+<w:numbering xmlns:wpc="http://schemas.microsoft.com/office/word/2010/wordprocessingCanvas" xmlns:cx="http://schemas.microsoft.com/office/drawing/2014/chartex" xmlns:cx1="http://schemas.microsoft.com/office/drawing/2015/9/8/chartex" xmlns:cx2="http://schemas.microsoft.com/office/drawing/2015/10/21/chartex" xmlns:cx3="http://schemas.microsoft.com/office/drawing/2016/5/9/chartex" xmlns:cx4="http://schemas.microsoft.com/office/drawing/2016/5/10/chartex" xmlns:cx5="http://schemas.microsoft.com/office/drawing/2016/5/11/chartex" xmlns:cx6="http://schemas.microsoft.com/office/drawing/2016/5/12/chartex" xmlns:cx7="http://schemas.microsoft.com/office/drawing/2016/5/13/chartex" xmlns:cx8="http://schemas.microsoft.com/office/drawing/2016/5/14/chartex" xmlns:mc="http://schemas.openxmlformats.org/markup-compatibility/2006" xmlns:aink="http://schemas.microsoft.com/office/drawing/2016/ink" xmlns:am3d="http://schemas.microsoft.com/office/drawing/2017/model3d" xmlns:o="urn:schemas-microsoft-com:office:office" xmlns:r="http://schemas.openxmlformats.org/officeDocument/2006/relationships" xmlns:m="http://schemas.openxmlformats.org/officeDocument/2006/math" xmlns:v="urn:schemas-microsoft-com:vml" xmlns:wp14="http://schemas.microsoft.com/office/word/2010/wordprocessingDrawing" xmlns:wp="http://schemas.openxmlformats.org/drawingml/2006/wordprocessingDrawing" xmlns:w10="urn:schemas-microsoft-com:office:word" xmlns:w="http://schemas.openxmlformats.org/wordprocessingml/2006/main" xmlns:w14="http://schemas.microsoft.com/office/word/2010/wordml" xmlns:w15="http://schemas.microsoft.com/office/word/2012/wordml" xmlns:w16cex="http://schemas.microsoft.com/office/word/2018/wordml/cex" xmlns:w16cid="http://schemas.microsoft.com/office/word/2016/wordml/cid" xmlns:w16="http://schemas.microsoft.com/office/word/2018/wordml" xmlns:w16se="http://schemas.microsoft.com/office/word/2015/wordml/symex" xmlns:wpg="http://schemas.microsoft.com/office/word/2010/wordprocessingGroup" xmlns:wpi="http://schemas.microsoft.com/office/word/2010/wordprocessingInk" xmlns:wne="http://schemas.microsoft.com/office/word/2006/wordml" xmlns:wps="http://schemas.microsoft.com/office/word/2010/wordprocessingShape" mc:Ignorable="w14 w15 w16se w16cid w16 w16cex wp14">
   <w:abstractNum w:abstractNumId="0" w15:restartNumberingAfterBreak="0">
     <w:nsid w:val="3364391B"/>
     <w:multiLevelType w:val="hybridMultilevel"/>
@@ -1696,7 +1938,7 @@
 </file>
 
 <file path=word/styles.xml><?xml version="1.0" encoding="utf-8"?>
-<w:styles xmlns:mc="http://schemas.openxmlformats.org/markup-compatibility/2006" xmlns:r="http://schemas.openxmlformats.org/officeDocument/2006/relationships" xmlns:w="http://schemas.openxmlformats.org/wordprocessingml/2006/main" xmlns:w14="http://schemas.microsoft.com/office/word/2010/wordml" xmlns:w15="http://schemas.microsoft.com/office/word/2012/wordml" xmlns:w16cid="http://schemas.microsoft.com/office/word/2016/wordml/cid" xmlns:w16se="http://schemas.microsoft.com/office/word/2015/wordml/symex" mc:Ignorable="w14 w15 w16se w16cid">
+<w:styles xmlns:mc="http://schemas.openxmlformats.org/markup-compatibility/2006" xmlns:r="http://schemas.openxmlformats.org/officeDocument/2006/relationships" xmlns:w="http://schemas.openxmlformats.org/wordprocessingml/2006/main" xmlns:w14="http://schemas.microsoft.com/office/word/2010/wordml" xmlns:w15="http://schemas.microsoft.com/office/word/2012/wordml" xmlns:w16cex="http://schemas.microsoft.com/office/word/2018/wordml/cex" xmlns:w16cid="http://schemas.microsoft.com/office/word/2016/wordml/cid" xmlns:w16="http://schemas.microsoft.com/office/word/2018/wordml" xmlns:w16se="http://schemas.microsoft.com/office/word/2015/wordml/symex" mc:Ignorable="w14 w15 w16se w16cid w16 w16cex">
   <w:docDefaults>
     <w:rPrDefault>
       <w:rPr>

</xml_diff>